<commit_message>
New Readme to explain test detail
</commit_message>
<xml_diff>
--- a/Readme.docx
+++ b/Readme.docx
@@ -1,33 +1,340 @@
 
 <file path=word/document.xml><?xml version="1.0" encoding="utf-8"?>
-<w:document xmlns:wpc="http://schemas.microsoft.com/office/word/2010/wordprocessingCanvas" xmlns:mc="http://schemas.openxmlformats.org/markup-compatibility/2006" xmlns:o="urn:schemas-microsoft-com:office:office" xmlns:r="http://schemas.openxmlformats.org/officeDocument/2006/relationships" xmlns:m="http://schemas.openxmlformats.org/officeDocument/2006/math" xmlns:v="urn:schemas-microsoft-com:vml" xmlns:wp14="http://schemas.microsoft.com/office/word/2010/wordprocessingDrawing" xmlns:wp="http://schemas.openxmlformats.org/drawingml/2006/wordprocessingDrawing" xmlns:w10="urn:schemas-microsoft-com:office:word" xmlns:w="http://schemas.openxmlformats.org/wordprocessingml/2006/main" xmlns:w14="http://schemas.microsoft.com/office/word/2010/wordml" xmlns:w15="http://schemas.microsoft.com/office/word/2012/wordml" xmlns:wpg="http://schemas.microsoft.com/office/word/2010/wordprocessingGroup" xmlns:wpi="http://schemas.microsoft.com/office/word/2010/wordprocessingInk" xmlns:wne="http://schemas.microsoft.com/office/word/2006/wordml" xmlns:wps="http://schemas.microsoft.com/office/word/2010/wordprocessingShape" mc:Ignorable="w14 w15 wp14">
+<w:document xmlns:wpc="http://schemas.microsoft.com/office/word/2010/wordprocessingCanvas" xmlns:cx="http://schemas.microsoft.com/office/drawing/2014/chartex" xmlns:cx1="http://schemas.microsoft.com/office/drawing/2015/9/8/chartex" xmlns:mc="http://schemas.openxmlformats.org/markup-compatibility/2006" xmlns:o="urn:schemas-microsoft-com:office:office" xmlns:r="http://schemas.openxmlformats.org/officeDocument/2006/relationships" xmlns:m="http://schemas.openxmlformats.org/officeDocument/2006/math" xmlns:v="urn:schemas-microsoft-com:vml" xmlns:wp14="http://schemas.microsoft.com/office/word/2010/wordprocessingDrawing" xmlns:wp="http://schemas.openxmlformats.org/drawingml/2006/wordprocessingDrawing" xmlns:w10="urn:schemas-microsoft-com:office:word" xmlns:w="http://schemas.openxmlformats.org/wordprocessingml/2006/main" xmlns:w14="http://schemas.microsoft.com/office/word/2010/wordml" xmlns:w15="http://schemas.microsoft.com/office/word/2012/wordml" xmlns:w16se="http://schemas.microsoft.com/office/word/2015/wordml/symex" xmlns:wpg="http://schemas.microsoft.com/office/word/2010/wordprocessingGroup" xmlns:wpi="http://schemas.microsoft.com/office/word/2010/wordprocessingInk" xmlns:wne="http://schemas.microsoft.com/office/word/2006/wordml" xmlns:wps="http://schemas.microsoft.com/office/word/2010/wordprocessingShape" mc:Ignorable="w14 w15 w16se wp14">
   <w:background w:color="FFFFFF"/>
   <w:body>
     <w:p>
       <w:pPr>
         <w:ind w:left="420" w:firstLine="420"/>
         <w:rPr>
-          <w:rFonts w:hint="eastAsia"/>
+          <w:rFonts w:ascii="微软雅黑" w:eastAsia="微软雅黑" w:hAnsi="微软雅黑"/>
           <w:b/>
           <w:bCs/>
         </w:rPr>
       </w:pPr>
+      <w:r>
+        <w:rPr>
+          <w:rFonts w:ascii="微软雅黑" w:eastAsia="微软雅黑" w:hAnsi="微软雅黑" w:hint="eastAsia"/>
+          <w:b/>
+          <w:bCs/>
+        </w:rPr>
+        <w:t>月球车项目使用说明</w:t>
+      </w:r>
+    </w:p>
+    <w:p>
+      <w:pPr>
+        <w:ind w:firstLine="420"/>
+        <w:rPr>
+          <w:rFonts w:ascii="微软雅黑" w:eastAsia="微软雅黑" w:hAnsi="微软雅黑"/>
+        </w:rPr>
+      </w:pPr>
+      <w:r>
+        <w:rPr>
+          <w:rFonts w:ascii="微软雅黑" w:eastAsia="微软雅黑" w:hAnsi="微软雅黑" w:hint="eastAsia"/>
+        </w:rPr>
+        <w:t>这是目前公司的入职试题，本来是用于测试后端工程师多线程处理能力的，在公司的要求下，</w:t>
+      </w:r>
       <w:bookmarkStart w:id="0" w:name="_GoBack"/>
       <w:bookmarkEnd w:id="0"/>
       <w:r>
         <w:rPr>
-          <w:rFonts w:hint="eastAsia"/>
-          <w:b/>
-          <w:bCs/>
-        </w:rPr>
-        <w:t>月球车项目使用说明</w:t>
-      </w:r>
-    </w:p>
-    <w:p>
-      <w:pPr>
-        <w:ind w:left="420" w:firstLine="420"/>
-        <w:rPr>
-          <w:rFonts w:hint="eastAsia"/>
+          <w:rFonts w:ascii="微软雅黑" w:eastAsia="微软雅黑" w:hAnsi="微软雅黑" w:hint="eastAsia"/>
+        </w:rPr>
+        <w:t>被我改造成了一个U3D演示项目。</w:t>
+      </w:r>
+    </w:p>
+    <w:p>
+      <w:pPr>
+        <w:ind w:firstLine="420"/>
+        <w:rPr>
+          <w:rFonts w:ascii="微软雅黑" w:eastAsia="微软雅黑" w:hAnsi="微软雅黑"/>
+        </w:rPr>
+      </w:pPr>
+    </w:p>
+    <w:p>
+      <w:pPr>
+        <w:ind w:firstLine="420"/>
+        <w:rPr>
+          <w:rFonts w:ascii="微软雅黑" w:eastAsia="微软雅黑" w:hAnsi="微软雅黑"/>
+        </w:rPr>
+      </w:pPr>
+      <w:r>
+        <w:rPr>
+          <w:rFonts w:ascii="微软雅黑" w:eastAsia="微软雅黑" w:hAnsi="微软雅黑" w:hint="eastAsia"/>
+        </w:rPr>
+        <w:t>原题目如下：</w:t>
+      </w:r>
+    </w:p>
+    <w:p>
+      <w:pPr>
+        <w:ind w:firstLine="420"/>
+        <w:rPr>
+          <w:rFonts w:ascii="微软雅黑" w:eastAsia="微软雅黑" w:hAnsi="微软雅黑"/>
+        </w:rPr>
+      </w:pPr>
+    </w:p>
+    <w:p>
+      <w:pPr>
+        <w:ind w:firstLine="420"/>
+        <w:rPr>
+          <w:rFonts w:ascii="微软雅黑" w:eastAsia="微软雅黑" w:hAnsi="微软雅黑"/>
+          <w:i/>
+          <w:sz w:val="15"/>
+          <w:szCs w:val="15"/>
+        </w:rPr>
+      </w:pPr>
+      <w:r>
+        <w:rPr>
+          <w:rFonts w:ascii="微软雅黑" w:eastAsia="微软雅黑" w:hAnsi="微软雅黑" w:hint="eastAsia"/>
+          <w:i/>
+          <w:sz w:val="15"/>
+          <w:szCs w:val="15"/>
+        </w:rPr>
+        <w:t>学习</w:t>
+      </w:r>
+      <w:proofErr w:type="spellStart"/>
+      <w:r>
+        <w:rPr>
+          <w:rFonts w:ascii="微软雅黑" w:eastAsia="微软雅黑" w:hAnsi="微软雅黑" w:hint="eastAsia"/>
+          <w:i/>
+          <w:sz w:val="15"/>
+          <w:szCs w:val="15"/>
+        </w:rPr>
+        <w:t>kotlin</w:t>
+      </w:r>
+      <w:proofErr w:type="spellEnd"/>
+      <w:r>
+        <w:rPr>
+          <w:rFonts w:ascii="微软雅黑" w:eastAsia="微软雅黑" w:hAnsi="微软雅黑" w:hint="eastAsia"/>
+          <w:i/>
+          <w:sz w:val="15"/>
+          <w:szCs w:val="15"/>
+        </w:rPr>
+        <w:t>或者</w:t>
+      </w:r>
+      <w:proofErr w:type="spellStart"/>
+      <w:r>
+        <w:rPr>
+          <w:rFonts w:ascii="微软雅黑" w:eastAsia="微软雅黑" w:hAnsi="微软雅黑" w:hint="eastAsia"/>
+          <w:i/>
+          <w:sz w:val="15"/>
+          <w:szCs w:val="15"/>
+        </w:rPr>
+        <w:t>scala</w:t>
+      </w:r>
+      <w:proofErr w:type="spellEnd"/>
+      <w:r>
+        <w:rPr>
+          <w:rFonts w:ascii="微软雅黑" w:eastAsia="微软雅黑" w:hAnsi="微软雅黑" w:hint="eastAsia"/>
+          <w:i/>
+          <w:sz w:val="15"/>
+          <w:szCs w:val="15"/>
+        </w:rPr>
+        <w:t>语言并编程模拟控制月球车</w:t>
+      </w:r>
+    </w:p>
+    <w:p>
+      <w:pPr>
+        <w:ind w:firstLine="420"/>
+        <w:rPr>
+          <w:rFonts w:ascii="微软雅黑" w:eastAsia="微软雅黑" w:hAnsi="微软雅黑"/>
+          <w:i/>
+          <w:sz w:val="15"/>
+          <w:szCs w:val="15"/>
+        </w:rPr>
+      </w:pPr>
+      <w:r>
+        <w:rPr>
+          <w:rFonts w:ascii="微软雅黑" w:eastAsia="微软雅黑" w:hAnsi="微软雅黑" w:hint="eastAsia"/>
+          <w:i/>
+          <w:sz w:val="15"/>
+          <w:szCs w:val="15"/>
+        </w:rPr>
+        <w:t>1.月球车移动之前会将当前坐标（X,Y），目标坐标（X1,Y1），移动速度发送给地面控制中心，然后开始直线向目标移动</w:t>
+      </w:r>
+    </w:p>
+    <w:p>
+      <w:pPr>
+        <w:ind w:firstLine="420"/>
+        <w:rPr>
+          <w:rFonts w:ascii="微软雅黑" w:eastAsia="微软雅黑" w:hAnsi="微软雅黑"/>
+          <w:i/>
+          <w:sz w:val="15"/>
+          <w:szCs w:val="15"/>
+        </w:rPr>
+      </w:pPr>
+      <w:r>
+        <w:rPr>
+          <w:rFonts w:ascii="微软雅黑" w:eastAsia="微软雅黑" w:hAnsi="微软雅黑" w:hint="eastAsia"/>
+          <w:i/>
+          <w:sz w:val="15"/>
+          <w:szCs w:val="15"/>
+        </w:rPr>
+        <w:t>2.每隔1秒钟月球车会向地面控制中心发一次自己的位置坐标，方向和速度</w:t>
+      </w:r>
+    </w:p>
+    <w:p>
+      <w:pPr>
+        <w:ind w:firstLine="420"/>
+        <w:rPr>
+          <w:rFonts w:ascii="微软雅黑" w:eastAsia="微软雅黑" w:hAnsi="微软雅黑"/>
+          <w:i/>
+          <w:sz w:val="15"/>
+          <w:szCs w:val="15"/>
+        </w:rPr>
+      </w:pPr>
+      <w:r>
+        <w:rPr>
+          <w:rFonts w:ascii="微软雅黑" w:eastAsia="微软雅黑" w:hAnsi="微软雅黑" w:hint="eastAsia"/>
+          <w:i/>
+          <w:sz w:val="15"/>
+          <w:szCs w:val="15"/>
+        </w:rPr>
+        <w:t>3.如果遇到障碍物月球车会自动绕开障碍物，每次月球车改变方向都会</w:t>
+      </w:r>
+      <w:proofErr w:type="gramStart"/>
+      <w:r>
+        <w:rPr>
+          <w:rFonts w:ascii="微软雅黑" w:eastAsia="微软雅黑" w:hAnsi="微软雅黑" w:hint="eastAsia"/>
+          <w:i/>
+          <w:sz w:val="15"/>
+          <w:szCs w:val="15"/>
+        </w:rPr>
+        <w:t>发送按</w:t>
+      </w:r>
+      <w:proofErr w:type="gramEnd"/>
+      <w:r>
+        <w:rPr>
+          <w:rFonts w:ascii="微软雅黑" w:eastAsia="微软雅黑" w:hAnsi="微软雅黑" w:hint="eastAsia"/>
+          <w:i/>
+          <w:sz w:val="15"/>
+          <w:szCs w:val="15"/>
+        </w:rPr>
+        <w:t>顺时针计算的转向角度给地面控制中心。</w:t>
+      </w:r>
+    </w:p>
+    <w:p>
+      <w:pPr>
+        <w:ind w:firstLine="420"/>
+        <w:rPr>
+          <w:rFonts w:ascii="微软雅黑" w:eastAsia="微软雅黑" w:hAnsi="微软雅黑"/>
+          <w:i/>
+          <w:sz w:val="15"/>
+          <w:szCs w:val="15"/>
+        </w:rPr>
+      </w:pPr>
+      <w:r>
+        <w:rPr>
+          <w:rFonts w:ascii="微软雅黑" w:eastAsia="微软雅黑" w:hAnsi="微软雅黑" w:hint="eastAsia"/>
+          <w:i/>
+          <w:sz w:val="15"/>
+          <w:szCs w:val="15"/>
+        </w:rPr>
+        <w:t>4.月地通讯有2秒延迟，控制中心需要根据方向和速度预测当前月球车位置</w:t>
+      </w:r>
+    </w:p>
+    <w:p>
+      <w:pPr>
+        <w:ind w:firstLine="420"/>
+        <w:rPr>
+          <w:rFonts w:ascii="微软雅黑" w:eastAsia="微软雅黑" w:hAnsi="微软雅黑"/>
+          <w:i/>
+          <w:sz w:val="15"/>
+          <w:szCs w:val="15"/>
+        </w:rPr>
+      </w:pPr>
+      <w:r>
+        <w:rPr>
+          <w:rFonts w:ascii="微软雅黑" w:eastAsia="微软雅黑" w:hAnsi="微软雅黑" w:hint="eastAsia"/>
+          <w:i/>
+          <w:sz w:val="15"/>
+          <w:szCs w:val="15"/>
+        </w:rPr>
+        <w:t>5.编程模拟月球车和地面控制中心，月球车按固定线路进行模拟就行，地面控制中心每500ms在标准输出上输出一次各个月球车的报告位置、预测位置和方向</w:t>
+      </w:r>
+    </w:p>
+    <w:p>
+      <w:pPr>
+        <w:ind w:firstLine="420"/>
+        <w:rPr>
+          <w:rFonts w:ascii="微软雅黑" w:eastAsia="微软雅黑" w:hAnsi="微软雅黑"/>
+          <w:i/>
+          <w:sz w:val="15"/>
+          <w:szCs w:val="15"/>
+        </w:rPr>
+      </w:pPr>
+      <w:r>
+        <w:rPr>
+          <w:rFonts w:ascii="微软雅黑" w:eastAsia="微软雅黑" w:hAnsi="微软雅黑" w:hint="eastAsia"/>
+          <w:i/>
+          <w:sz w:val="15"/>
+          <w:szCs w:val="15"/>
+        </w:rPr>
+        <w:t>6.要求模拟5辆月球车和一个控制中心。</w:t>
+      </w:r>
+    </w:p>
+    <w:p>
+      <w:pPr>
+        <w:ind w:firstLine="420"/>
+        <w:rPr>
+          <w:rFonts w:ascii="微软雅黑" w:eastAsia="微软雅黑" w:hAnsi="微软雅黑"/>
+          <w:i/>
+          <w:sz w:val="15"/>
+          <w:szCs w:val="15"/>
+        </w:rPr>
+      </w:pPr>
+      <w:r>
+        <w:rPr>
+          <w:rFonts w:ascii="微软雅黑" w:eastAsia="微软雅黑" w:hAnsi="微软雅黑" w:hint="eastAsia"/>
+          <w:i/>
+          <w:sz w:val="15"/>
+          <w:szCs w:val="15"/>
+        </w:rPr>
+        <w:t>7.程序启动时从一个文本文件中读取5条线路数据分配给5辆月球车进行模拟，线路数据包含了每秒位置，方向，速度以及转向角度，每条线路的运行时间不小于15分钟,具体文件格式请给出说明</w:t>
+      </w:r>
+    </w:p>
+    <w:p>
+      <w:pPr>
+        <w:ind w:firstLine="420"/>
+        <w:rPr>
+          <w:rFonts w:ascii="微软雅黑" w:eastAsia="微软雅黑" w:hAnsi="微软雅黑"/>
+        </w:rPr>
+      </w:pPr>
+      <w:r>
+        <w:rPr>
+          <w:rFonts w:ascii="微软雅黑" w:eastAsia="微软雅黑" w:hAnsi="微软雅黑" w:hint="eastAsia"/>
+          <w:i/>
+          <w:sz w:val="15"/>
+          <w:szCs w:val="15"/>
+        </w:rPr>
+        <w:t>8.请在2月6日之前将说明和程序代码提交到</w:t>
+      </w:r>
+      <w:proofErr w:type="spellStart"/>
+      <w:r>
+        <w:rPr>
+          <w:rFonts w:ascii="微软雅黑" w:eastAsia="微软雅黑" w:hAnsi="微软雅黑" w:hint="eastAsia"/>
+          <w:i/>
+          <w:sz w:val="15"/>
+          <w:szCs w:val="15"/>
+        </w:rPr>
+        <w:t>Github</w:t>
+      </w:r>
+      <w:proofErr w:type="spellEnd"/>
+      <w:r>
+        <w:rPr>
+          <w:rFonts w:ascii="微软雅黑" w:eastAsia="微软雅黑" w:hAnsi="微软雅黑" w:hint="eastAsia"/>
+          <w:i/>
+          <w:sz w:val="15"/>
+          <w:szCs w:val="15"/>
+        </w:rPr>
+        <w:t>，并反馈链接。谢谢！</w:t>
+      </w:r>
+    </w:p>
+    <w:p>
+      <w:pPr>
+        <w:ind w:firstLine="420"/>
+        <w:rPr>
+          <w:rFonts w:ascii="微软雅黑" w:eastAsia="微软雅黑" w:hAnsi="微软雅黑" w:hint="eastAsia"/>
         </w:rPr>
       </w:pPr>
     </w:p>
@@ -39,24 +346,26 @@
         </w:numPr>
         <w:ind w:firstLine="420"/>
         <w:rPr>
-          <w:rFonts w:hint="eastAsia"/>
-        </w:rPr>
-      </w:pPr>
-      <w:r>
-        <w:rPr>
-          <w:rFonts w:hint="eastAsia"/>
-        </w:rPr>
-        <w:t>演示版本在</w:t>
-      </w:r>
-      <w:r>
-        <w:rPr>
-          <w:rFonts w:hint="eastAsia"/>
-        </w:rPr>
-        <w:t>Probe\GameBuild</w:t>
-      </w:r>
-      <w:r>
-        <w:rPr>
-          <w:rFonts w:hint="eastAsia"/>
+          <w:rFonts w:ascii="微软雅黑" w:eastAsia="微软雅黑" w:hAnsi="微软雅黑"/>
+        </w:rPr>
+      </w:pPr>
+      <w:r>
+        <w:rPr>
+          <w:rFonts w:ascii="微软雅黑" w:eastAsia="微软雅黑" w:hAnsi="微软雅黑" w:hint="eastAsia"/>
+        </w:rPr>
+        <w:t>演示版本在Probe\</w:t>
+      </w:r>
+      <w:proofErr w:type="spellStart"/>
+      <w:r>
+        <w:rPr>
+          <w:rFonts w:ascii="微软雅黑" w:eastAsia="微软雅黑" w:hAnsi="微软雅黑" w:hint="eastAsia"/>
+        </w:rPr>
+        <w:t>GameBuild</w:t>
+      </w:r>
+      <w:proofErr w:type="spellEnd"/>
+      <w:r>
+        <w:rPr>
+          <w:rFonts w:ascii="微软雅黑" w:eastAsia="微软雅黑" w:hAnsi="微软雅黑" w:hint="eastAsia"/>
         </w:rPr>
         <w:t>文件夹下，可以直接使用，需要较好显卡支持（否则会有轻微卡顿）。</w:t>
       </w:r>
@@ -69,12 +378,12 @@
         </w:numPr>
         <w:ind w:firstLine="420"/>
         <w:rPr>
-          <w:rFonts w:hint="eastAsia"/>
-        </w:rPr>
-      </w:pPr>
-      <w:r>
-        <w:rPr>
-          <w:rFonts w:hint="eastAsia"/>
+          <w:rFonts w:ascii="微软雅黑" w:eastAsia="微软雅黑" w:hAnsi="微软雅黑"/>
+        </w:rPr>
+      </w:pPr>
+      <w:r>
+        <w:rPr>
+          <w:rFonts w:ascii="微软雅黑" w:eastAsia="微软雅黑" w:hAnsi="微软雅黑" w:hint="eastAsia"/>
         </w:rPr>
         <w:t>操作说明：所有操作均在小地图内（下图黄色方框内），鼠标左键点击小地图上月球车标识能选择相应车辆，选中车辆后右键点击地图上位置能开始自动寻路。若左键点击空地，则使用全局相机。</w:t>
       </w:r>
@@ -82,13 +391,15 @@
     <w:p>
       <w:pPr>
         <w:rPr>
-          <w:rFonts w:hint="eastAsia"/>
-        </w:rPr>
-      </w:pPr>
-      <w:r>
-        <w:rPr>
+          <w:rFonts w:ascii="微软雅黑" w:eastAsia="微软雅黑" w:hAnsi="微软雅黑"/>
+        </w:rPr>
+      </w:pPr>
+      <w:r>
+        <w:rPr>
+          <w:rFonts w:ascii="微软雅黑" w:eastAsia="微软雅黑" w:hAnsi="微软雅黑"/>
           <w:noProof/>
         </w:rPr>
+        <w:lastRenderedPageBreak/>
         <w:drawing>
           <wp:inline distT="0" distB="0" distL="0" distR="0">
             <wp:extent cx="5269865" cy="3039110"/>
@@ -146,17 +457,26 @@
           <w:numId w:val="1"/>
         </w:numPr>
         <w:ind w:firstLine="420"/>
-      </w:pPr>
-      <w:r>
-        <w:rPr>
-          <w:rFonts w:hint="eastAsia"/>
+        <w:rPr>
+          <w:rFonts w:ascii="微软雅黑" w:eastAsia="微软雅黑" w:hAnsi="微软雅黑"/>
+        </w:rPr>
+      </w:pPr>
+      <w:r>
+        <w:rPr>
+          <w:rFonts w:ascii="微软雅黑" w:eastAsia="微软雅黑" w:hAnsi="微软雅黑" w:hint="eastAsia"/>
         </w:rPr>
         <w:t>车辆被选中后，会显示车辆视图，视图中圆形标识代表月球车实际位置，方形标识代表控制中心预测位置。左上角信息框里是控制中心</w:t>
       </w:r>
     </w:p>
     <w:p>
-      <w:r>
-        <w:rPr>
+      <w:pPr>
+        <w:rPr>
+          <w:rFonts w:ascii="微软雅黑" w:eastAsia="微软雅黑" w:hAnsi="微软雅黑"/>
+        </w:rPr>
+      </w:pPr>
+      <w:r>
+        <w:rPr>
+          <w:rFonts w:ascii="微软雅黑" w:eastAsia="微软雅黑" w:hAnsi="微软雅黑"/>
           <w:noProof/>
         </w:rPr>
         <w:drawing>
@@ -212,7 +532,7 @@
     <w:p>
       <w:pPr>
         <w:rPr>
-          <w:rFonts w:hint="eastAsia"/>
+          <w:rFonts w:ascii="微软雅黑" w:eastAsia="微软雅黑" w:hAnsi="微软雅黑"/>
         </w:rPr>
       </w:pPr>
     </w:p>
@@ -220,14 +540,14 @@
       <w:pPr>
         <w:ind w:left="420" w:firstLine="420"/>
         <w:rPr>
-          <w:rFonts w:hint="eastAsia"/>
+          <w:rFonts w:ascii="微软雅黑" w:eastAsia="微软雅黑" w:hAnsi="微软雅黑"/>
           <w:b/>
           <w:bCs/>
         </w:rPr>
       </w:pPr>
       <w:r>
         <w:rPr>
-          <w:rFonts w:hint="eastAsia"/>
+          <w:rFonts w:ascii="微软雅黑" w:eastAsia="微软雅黑" w:hAnsi="微软雅黑" w:hint="eastAsia"/>
           <w:b/>
           <w:bCs/>
         </w:rPr>
@@ -237,7 +557,7 @@
     <w:p>
       <w:pPr>
         <w:rPr>
-          <w:rFonts w:hint="eastAsia"/>
+          <w:rFonts w:ascii="微软雅黑" w:eastAsia="微软雅黑" w:hAnsi="微软雅黑"/>
         </w:rPr>
       </w:pPr>
     </w:p>
@@ -248,40 +568,28 @@
           <w:numId w:val="2"/>
         </w:numPr>
         <w:rPr>
-          <w:rFonts w:hint="eastAsia"/>
-        </w:rPr>
-      </w:pPr>
-      <w:r>
-        <w:rPr>
-          <w:rFonts w:hint="eastAsia"/>
+          <w:rFonts w:ascii="微软雅黑" w:eastAsia="微软雅黑" w:hAnsi="微软雅黑"/>
+        </w:rPr>
+      </w:pPr>
+      <w:r>
+        <w:rPr>
+          <w:rFonts w:ascii="微软雅黑" w:eastAsia="微软雅黑" w:hAnsi="微软雅黑" w:hint="eastAsia"/>
+        </w:rPr>
+        <w:t>UML类图（初期构思用，最终版本略有不同，保护级别在程序中是严谨的）</w:t>
+      </w:r>
+    </w:p>
+    <w:p>
+      <w:pPr>
+        <w:rPr>
+          <w:rFonts w:ascii="微软雅黑" w:eastAsia="微软雅黑" w:hAnsi="微软雅黑"/>
+        </w:rPr>
+      </w:pPr>
+      <w:r>
+        <w:rPr>
+          <w:rFonts w:ascii="微软雅黑" w:eastAsia="微软雅黑" w:hAnsi="微软雅黑" w:hint="eastAsia"/>
+          <w:noProof/>
         </w:rPr>
         <w:lastRenderedPageBreak/>
-        <w:t>UML</w:t>
-      </w:r>
-      <w:r>
-        <w:rPr>
-          <w:rFonts w:hint="eastAsia"/>
-        </w:rPr>
-        <w:t>类图（初期构思用，最终版本略有不同，保护级别在程序中是</w:t>
-      </w:r>
-      <w:r>
-        <w:rPr>
-          <w:rFonts w:hint="eastAsia"/>
-        </w:rPr>
-        <w:t>严谨的）</w:t>
-      </w:r>
-    </w:p>
-    <w:p>
-      <w:pPr>
-        <w:rPr>
-          <w:rFonts w:hint="eastAsia"/>
-        </w:rPr>
-      </w:pPr>
-      <w:r>
-        <w:rPr>
-          <w:rFonts w:hint="eastAsia"/>
-          <w:noProof/>
-        </w:rPr>
         <w:drawing>
           <wp:inline distT="0" distB="0" distL="0" distR="0">
             <wp:extent cx="5274945" cy="2172335"/>
@@ -339,26 +647,14 @@
           <w:numId w:val="2"/>
         </w:numPr>
         <w:rPr>
-          <w:rFonts w:hint="eastAsia"/>
-        </w:rPr>
-      </w:pPr>
-      <w:r>
-        <w:rPr>
-          <w:rFonts w:hint="eastAsia"/>
-        </w:rPr>
-        <w:t>脚本文件都在</w:t>
-      </w:r>
-      <w:r>
-        <w:rPr>
-          <w:rFonts w:hint="eastAsia"/>
-        </w:rPr>
-        <w:t xml:space="preserve"> Probe\Assets\Scripts </w:t>
-      </w:r>
-      <w:r>
-        <w:rPr>
-          <w:rFonts w:hint="eastAsia"/>
-        </w:rPr>
-        <w:t>中，类名、变量名及方法名很清晰，所以未使用过多注释。</w:t>
+          <w:rFonts w:ascii="微软雅黑" w:eastAsia="微软雅黑" w:hAnsi="微软雅黑"/>
+        </w:rPr>
+      </w:pPr>
+      <w:r>
+        <w:rPr>
+          <w:rFonts w:ascii="微软雅黑" w:eastAsia="微软雅黑" w:hAnsi="微软雅黑" w:hint="eastAsia"/>
+        </w:rPr>
+        <w:t>脚本文件都在 Probe\Assets\Scripts 中，类名、变量名及方法名很清晰，所以未使用过多注释。</w:t>
       </w:r>
     </w:p>
     <w:sectPr>
@@ -372,7 +668,7 @@
 </file>
 
 <file path=word/numbering.xml><?xml version="1.0" encoding="utf-8"?>
-<w:numbering xmlns:wpc="http://schemas.microsoft.com/office/word/2010/wordprocessingCanvas" xmlns:mc="http://schemas.openxmlformats.org/markup-compatibility/2006" xmlns:o="urn:schemas-microsoft-com:office:office" xmlns:r="http://schemas.openxmlformats.org/officeDocument/2006/relationships" xmlns:m="http://schemas.openxmlformats.org/officeDocument/2006/math" xmlns:v="urn:schemas-microsoft-com:vml" xmlns:wp14="http://schemas.microsoft.com/office/word/2010/wordprocessingDrawing" xmlns:wp="http://schemas.openxmlformats.org/drawingml/2006/wordprocessingDrawing" xmlns:w10="urn:schemas-microsoft-com:office:word" xmlns:w="http://schemas.openxmlformats.org/wordprocessingml/2006/main" xmlns:w14="http://schemas.microsoft.com/office/word/2010/wordml" xmlns:w15="http://schemas.microsoft.com/office/word/2012/wordml" xmlns:wpg="http://schemas.microsoft.com/office/word/2010/wordprocessingGroup" xmlns:wpi="http://schemas.microsoft.com/office/word/2010/wordprocessingInk" xmlns:wne="http://schemas.microsoft.com/office/word/2006/wordml" xmlns:wps="http://schemas.microsoft.com/office/word/2010/wordprocessingShape" mc:Ignorable="w14 w15 wp14">
+<w:numbering xmlns:wpc="http://schemas.microsoft.com/office/word/2010/wordprocessingCanvas" xmlns:cx="http://schemas.microsoft.com/office/drawing/2014/chartex" xmlns:cx1="http://schemas.microsoft.com/office/drawing/2015/9/8/chartex" xmlns:mc="http://schemas.openxmlformats.org/markup-compatibility/2006" xmlns:o="urn:schemas-microsoft-com:office:office" xmlns:r="http://schemas.openxmlformats.org/officeDocument/2006/relationships" xmlns:m="http://schemas.openxmlformats.org/officeDocument/2006/math" xmlns:v="urn:schemas-microsoft-com:vml" xmlns:wp14="http://schemas.microsoft.com/office/word/2010/wordprocessingDrawing" xmlns:wp="http://schemas.openxmlformats.org/drawingml/2006/wordprocessingDrawing" xmlns:w10="urn:schemas-microsoft-com:office:word" xmlns:w="http://schemas.openxmlformats.org/wordprocessingml/2006/main" xmlns:w14="http://schemas.microsoft.com/office/word/2010/wordml" xmlns:w15="http://schemas.microsoft.com/office/word/2012/wordml" xmlns:w16se="http://schemas.microsoft.com/office/word/2015/wordml/symex" xmlns:wpg="http://schemas.microsoft.com/office/word/2010/wordprocessingGroup" xmlns:wpi="http://schemas.microsoft.com/office/word/2010/wordprocessingInk" xmlns:wne="http://schemas.microsoft.com/office/word/2006/wordml" xmlns:wps="http://schemas.microsoft.com/office/word/2010/wordprocessingShape" mc:Ignorable="w14 w15 w16se wp14">
   <w:abstractNum w:abstractNumId="0" w15:restartNumberingAfterBreak="0">
     <w:nsid w:val="0000000A"/>
     <w:multiLevelType w:val="singleLevel"/>
@@ -407,7 +703,7 @@
 </file>
 
 <file path=word/styles.xml><?xml version="1.0" encoding="utf-8"?>
-<w:styles xmlns:mc="http://schemas.openxmlformats.org/markup-compatibility/2006" xmlns:r="http://schemas.openxmlformats.org/officeDocument/2006/relationships" xmlns:w="http://schemas.openxmlformats.org/wordprocessingml/2006/main" xmlns:w14="http://schemas.microsoft.com/office/word/2010/wordml" xmlns:w15="http://schemas.microsoft.com/office/word/2012/wordml" mc:Ignorable="w14 w15">
+<w:styles xmlns:mc="http://schemas.openxmlformats.org/markup-compatibility/2006" xmlns:r="http://schemas.openxmlformats.org/officeDocument/2006/relationships" xmlns:w="http://schemas.openxmlformats.org/wordprocessingml/2006/main" xmlns:w14="http://schemas.microsoft.com/office/word/2010/wordml" xmlns:w15="http://schemas.microsoft.com/office/word/2012/wordml" xmlns:w16se="http://schemas.microsoft.com/office/word/2015/wordml/symex" mc:Ignorable="w14 w15 w16se">
   <w:docDefaults>
     <w:rPrDefault>
       <w:rPr>
@@ -804,6 +1100,9 @@
   </w:style>
   <w:style w:type="character" w:default="1" w:styleId="a0">
     <w:name w:val="Default Paragraph Font"/>
+    <w:uiPriority w:val="1"/>
+    <w:semiHidden/>
+    <w:unhideWhenUsed/>
   </w:style>
   <w:style w:type="table" w:default="1" w:styleId="a1">
     <w:name w:val="Normal Table"/>

</xml_diff>